<commit_message>
Completed Analysis Proposal of the Research Proposal
</commit_message>
<xml_diff>
--- a/Appendices/Research Proposal.docx
+++ b/Appendices/Research Proposal.docx
@@ -300,7 +300,7 @@
               <w:noProof/>
             </w:rPr>
             <w:drawing>
-              <wp:anchor distT="0" distB="0" distL="114300" distR="114300" simplePos="0" relativeHeight="251666432" behindDoc="1" locked="0" layoutInCell="1" allowOverlap="1" wp14:anchorId="0804C880" wp14:editId="06ECFDCB">
+              <wp:anchor distT="0" distB="0" distL="114300" distR="114300" simplePos="0" relativeHeight="251666432" behindDoc="1" locked="0" layoutInCell="1" allowOverlap="1" wp14:anchorId="0804C880" wp14:editId="4E71A24E">
                 <wp:simplePos x="0" y="0"/>
                 <wp:positionH relativeFrom="margin">
                   <wp:posOffset>1623695</wp:posOffset>
@@ -1532,7 +1532,7 @@
           <w:r>
             <w:fldChar w:fldCharType="separate"/>
           </w:r>
-          <w:hyperlink w:anchor="_Toc158118985" w:history="1">
+          <w:hyperlink w:anchor="_Toc158708102" w:history="1">
             <w:r>
               <w:rPr>
                 <w:rStyle w:val="Hyperlink"/>
@@ -1561,7 +1561,7 @@
                 <w:noProof/>
                 <w:webHidden/>
               </w:rPr>
-              <w:instrText xml:space="preserve"> PAGEREF _Toc158118985 \h </w:instrText>
+              <w:instrText xml:space="preserve"> PAGEREF _Toc158708102 \h </w:instrText>
             </w:r>
             <w:r>
               <w:rPr>
@@ -1611,7 +1611,7 @@
               <w14:ligatures w14:val="standardContextual"/>
             </w:rPr>
           </w:pPr>
-          <w:hyperlink w:anchor="_Toc158118986" w:history="1">
+          <w:hyperlink w:anchor="_Toc158708103" w:history="1">
             <w:r>
               <w:rPr>
                 <w:rStyle w:val="Hyperlink"/>
@@ -1639,7 +1639,7 @@
                 <w:noProof/>
                 <w:webHidden/>
               </w:rPr>
-              <w:instrText xml:space="preserve"> PAGEREF _Toc158118986 \h </w:instrText>
+              <w:instrText xml:space="preserve"> PAGEREF _Toc158708103 \h </w:instrText>
             </w:r>
             <w:r>
               <w:rPr>
@@ -1689,7 +1689,7 @@
               <w14:ligatures w14:val="standardContextual"/>
             </w:rPr>
           </w:pPr>
-          <w:hyperlink w:anchor="_Toc158118987" w:history="1">
+          <w:hyperlink w:anchor="_Toc158708104" w:history="1">
             <w:r>
               <w:rPr>
                 <w:rStyle w:val="Hyperlink"/>
@@ -1716,7 +1716,7 @@
                 <w:noProof/>
                 <w:webHidden/>
               </w:rPr>
-              <w:instrText xml:space="preserve"> PAGEREF _Toc158118987 \h </w:instrText>
+              <w:instrText xml:space="preserve"> PAGEREF _Toc158708104 \h </w:instrText>
             </w:r>
             <w:r>
               <w:rPr>
@@ -1764,7 +1764,7 @@
               <w14:ligatures w14:val="standardContextual"/>
             </w:rPr>
           </w:pPr>
-          <w:hyperlink w:anchor="_Toc158118988" w:history="1">
+          <w:hyperlink w:anchor="_Toc158708105" w:history="1">
             <w:r>
               <w:rPr>
                 <w:rStyle w:val="Hyperlink"/>
@@ -1791,7 +1791,7 @@
                 <w:noProof/>
                 <w:webHidden/>
               </w:rPr>
-              <w:instrText xml:space="preserve"> PAGEREF _Toc158118988 \h </w:instrText>
+              <w:instrText xml:space="preserve"> PAGEREF _Toc158708105 \h </w:instrText>
             </w:r>
             <w:r>
               <w:rPr>
@@ -1839,7 +1839,7 @@
               <w14:ligatures w14:val="standardContextual"/>
             </w:rPr>
           </w:pPr>
-          <w:hyperlink w:anchor="_Toc158118989" w:history="1">
+          <w:hyperlink w:anchor="_Toc158708106" w:history="1">
             <w:r>
               <w:rPr>
                 <w:rStyle w:val="Hyperlink"/>
@@ -1866,7 +1866,7 @@
                 <w:noProof/>
                 <w:webHidden/>
               </w:rPr>
-              <w:instrText xml:space="preserve"> PAGEREF _Toc158118989 \h </w:instrText>
+              <w:instrText xml:space="preserve"> PAGEREF _Toc158708106 \h </w:instrText>
             </w:r>
             <w:r>
               <w:rPr>
@@ -1914,7 +1914,7 @@
               <w14:ligatures w14:val="standardContextual"/>
             </w:rPr>
           </w:pPr>
-          <w:hyperlink w:anchor="_Toc158118990" w:history="1">
+          <w:hyperlink w:anchor="_Toc158708107" w:history="1">
             <w:r>
               <w:rPr>
                 <w:rStyle w:val="Hyperlink"/>
@@ -1941,7 +1941,7 @@
                 <w:noProof/>
                 <w:webHidden/>
               </w:rPr>
-              <w:instrText xml:space="preserve"> PAGEREF _Toc158118990 \h </w:instrText>
+              <w:instrText xml:space="preserve"> PAGEREF _Toc158708107 \h </w:instrText>
             </w:r>
             <w:r>
               <w:rPr>
@@ -1989,7 +1989,7 @@
               <w14:ligatures w14:val="standardContextual"/>
             </w:rPr>
           </w:pPr>
-          <w:hyperlink w:anchor="_Toc158118991" w:history="1">
+          <w:hyperlink w:anchor="_Toc158708108" w:history="1">
             <w:r>
               <w:rPr>
                 <w:rStyle w:val="Hyperlink"/>
@@ -2016,7 +2016,7 @@
                 <w:noProof/>
                 <w:webHidden/>
               </w:rPr>
-              <w:instrText xml:space="preserve"> PAGEREF _Toc158118991 \h </w:instrText>
+              <w:instrText xml:space="preserve"> PAGEREF _Toc158708108 \h </w:instrText>
             </w:r>
             <w:r>
               <w:rPr>
@@ -2066,7 +2066,7 @@
               <w14:ligatures w14:val="standardContextual"/>
             </w:rPr>
           </w:pPr>
-          <w:hyperlink w:anchor="_Toc158118992" w:history="1">
+          <w:hyperlink w:anchor="_Toc158708109" w:history="1">
             <w:r>
               <w:rPr>
                 <w:rStyle w:val="Hyperlink"/>
@@ -2093,7 +2093,7 @@
                 <w:noProof/>
                 <w:webHidden/>
               </w:rPr>
-              <w:instrText xml:space="preserve"> PAGEREF _Toc158118992 \h </w:instrText>
+              <w:instrText xml:space="preserve"> PAGEREF _Toc158708109 \h </w:instrText>
             </w:r>
             <w:r>
               <w:rPr>
@@ -2141,7 +2141,7 @@
               <w14:ligatures w14:val="standardContextual"/>
             </w:rPr>
           </w:pPr>
-          <w:hyperlink w:anchor="_Toc158118993" w:history="1">
+          <w:hyperlink w:anchor="_Toc158708110" w:history="1">
             <w:r>
               <w:rPr>
                 <w:rStyle w:val="Hyperlink"/>
@@ -2168,7 +2168,7 @@
                 <w:noProof/>
                 <w:webHidden/>
               </w:rPr>
-              <w:instrText xml:space="preserve"> PAGEREF _Toc158118993 \h </w:instrText>
+              <w:instrText xml:space="preserve"> PAGEREF _Toc158708110 \h </w:instrText>
             </w:r>
             <w:r>
               <w:rPr>
@@ -2216,7 +2216,7 @@
               <w14:ligatures w14:val="standardContextual"/>
             </w:rPr>
           </w:pPr>
-          <w:hyperlink w:anchor="_Toc158118994" w:history="1">
+          <w:hyperlink w:anchor="_Toc158708111" w:history="1">
             <w:r>
               <w:rPr>
                 <w:rStyle w:val="Hyperlink"/>
@@ -2243,7 +2243,7 @@
                 <w:noProof/>
                 <w:webHidden/>
               </w:rPr>
-              <w:instrText xml:space="preserve"> PAGEREF _Toc158118994 \h </w:instrText>
+              <w:instrText xml:space="preserve"> PAGEREF _Toc158708111 \h </w:instrText>
             </w:r>
             <w:r>
               <w:rPr>
@@ -2291,7 +2291,7 @@
               <w14:ligatures w14:val="standardContextual"/>
             </w:rPr>
           </w:pPr>
-          <w:hyperlink w:anchor="_Toc158118995" w:history="1">
+          <w:hyperlink w:anchor="_Toc158708112" w:history="1">
             <w:r>
               <w:rPr>
                 <w:rStyle w:val="Hyperlink"/>
@@ -2318,7 +2318,7 @@
                 <w:noProof/>
                 <w:webHidden/>
               </w:rPr>
-              <w:instrText xml:space="preserve"> PAGEREF _Toc158118995 \h </w:instrText>
+              <w:instrText xml:space="preserve"> PAGEREF _Toc158708112 \h </w:instrText>
             </w:r>
             <w:r>
               <w:rPr>
@@ -2366,7 +2366,7 @@
               <w14:ligatures w14:val="standardContextual"/>
             </w:rPr>
           </w:pPr>
-          <w:hyperlink w:anchor="_Toc158118996" w:history="1">
+          <w:hyperlink w:anchor="_Toc158708113" w:history="1">
             <w:r>
               <w:rPr>
                 <w:rStyle w:val="Hyperlink"/>
@@ -2393,7 +2393,7 @@
                 <w:noProof/>
                 <w:webHidden/>
               </w:rPr>
-              <w:instrText xml:space="preserve"> PAGEREF _Toc158118996 \h </w:instrText>
+              <w:instrText xml:space="preserve"> PAGEREF _Toc158708113 \h </w:instrText>
             </w:r>
             <w:r>
               <w:rPr>
@@ -2441,7 +2441,7 @@
               <w14:ligatures w14:val="standardContextual"/>
             </w:rPr>
           </w:pPr>
-          <w:hyperlink w:anchor="_Toc158118997" w:history="1">
+          <w:hyperlink w:anchor="_Toc158708114" w:history="1">
             <w:r>
               <w:rPr>
                 <w:rStyle w:val="Hyperlink"/>
@@ -2468,7 +2468,7 @@
                 <w:noProof/>
                 <w:webHidden/>
               </w:rPr>
-              <w:instrText xml:space="preserve"> PAGEREF _Toc158118997 \h </w:instrText>
+              <w:instrText xml:space="preserve"> PAGEREF _Toc158708114 \h </w:instrText>
             </w:r>
             <w:r>
               <w:rPr>
@@ -2518,7 +2518,7 @@
               <w14:ligatures w14:val="standardContextual"/>
             </w:rPr>
           </w:pPr>
-          <w:hyperlink w:anchor="_Toc158118998" w:history="1">
+          <w:hyperlink w:anchor="_Toc158708115" w:history="1">
             <w:r>
               <w:rPr>
                 <w:rStyle w:val="Hyperlink"/>
@@ -2545,7 +2545,7 @@
                 <w:noProof/>
                 <w:webHidden/>
               </w:rPr>
-              <w:instrText xml:space="preserve"> PAGEREF _Toc158118998 \h </w:instrText>
+              <w:instrText xml:space="preserve"> PAGEREF _Toc158708115 \h </w:instrText>
             </w:r>
             <w:r>
               <w:rPr>
@@ -2602,7 +2602,7 @@
           <w:lang w:val="en-US"/>
         </w:rPr>
       </w:pPr>
-      <w:bookmarkStart w:id="0" w:name="_Toc158118985"/>
+      <w:bookmarkStart w:id="0" w:name="_Toc158708102"/>
       <w:r>
         <w:rPr>
           <w:rFonts w:ascii="Calibri" w:eastAsia="Calibri" w:hAnsi="Calibri" w:cs="Calibri"/>
@@ -2833,7 +2833,7 @@
           <w:lang w:val="en-US"/>
         </w:rPr>
       </w:pPr>
-      <w:bookmarkStart w:id="1" w:name="_Toc158118986"/>
+      <w:bookmarkStart w:id="1" w:name="_Toc158708103"/>
       <w:r>
         <w:rPr>
           <w:rStyle w:val="Heading1Char"/>
@@ -2896,7 +2896,7 @@
           <w:szCs w:val="24"/>
         </w:rPr>
       </w:pPr>
-      <w:bookmarkStart w:id="2" w:name="_Toc158118987"/>
+      <w:bookmarkStart w:id="2" w:name="_Toc158708104"/>
       <w:r>
         <w:rPr>
           <w:sz w:val="24"/>
@@ -2916,7 +2916,7 @@
           <w:szCs w:val="24"/>
         </w:rPr>
       </w:pPr>
-      <w:bookmarkStart w:id="3" w:name="_Toc158118988"/>
+      <w:bookmarkStart w:id="3" w:name="_Toc158708105"/>
       <w:r>
         <w:rPr>
           <w:sz w:val="24"/>
@@ -3003,7 +3003,23 @@
           <w:sz w:val="24"/>
           <w:szCs w:val="24"/>
         </w:rPr>
-        <w:t xml:space="preserve"> APIs without a standardized implementation within its internal application, the QaaS app.</w:t>
+        <w:t xml:space="preserve"> APIs without a standardized implementation within its internal application, the </w:t>
+      </w:r>
+      <w:proofErr w:type="spellStart"/>
+      <w:r>
+        <w:rPr>
+          <w:sz w:val="24"/>
+          <w:szCs w:val="24"/>
+        </w:rPr>
+        <w:t>QaaS</w:t>
+      </w:r>
+      <w:proofErr w:type="spellEnd"/>
+      <w:r>
+        <w:rPr>
+          <w:sz w:val="24"/>
+          <w:szCs w:val="24"/>
+        </w:rPr>
+        <w:t xml:space="preserve"> app.</w:t>
       </w:r>
       <w:r>
         <w:rPr>
@@ -3034,6 +3050,7 @@
           <w:szCs w:val="24"/>
         </w:rPr>
       </w:pPr>
+      <w:proofErr w:type="spellStart"/>
       <w:r>
         <w:rPr>
           <w:b/>
@@ -3043,6 +3060,7 @@
         </w:rPr>
         <w:t>Snelstart</w:t>
       </w:r>
+      <w:proofErr w:type="spellEnd"/>
       <w:r>
         <w:rPr>
           <w:sz w:val="24"/>
@@ -3207,6 +3225,7 @@
           <w:szCs w:val="24"/>
         </w:rPr>
       </w:pPr>
+      <w:proofErr w:type="spellStart"/>
       <w:r>
         <w:rPr>
           <w:b/>
@@ -3216,6 +3235,7 @@
         </w:rPr>
         <w:t>PerfectView</w:t>
       </w:r>
+      <w:proofErr w:type="spellEnd"/>
       <w:r>
         <w:rPr>
           <w:sz w:val="24"/>
@@ -3393,7 +3413,23 @@
           <w:sz w:val="24"/>
           <w:szCs w:val="24"/>
         </w:rPr>
-        <w:t xml:space="preserve">Currently, the QaaS app does not have a way to manage their numerous third-party APIs without a standardized implementation. </w:t>
+        <w:t xml:space="preserve">Currently, the </w:t>
+      </w:r>
+      <w:proofErr w:type="spellStart"/>
+      <w:r>
+        <w:rPr>
+          <w:sz w:val="24"/>
+          <w:szCs w:val="24"/>
+        </w:rPr>
+        <w:t>QaaS</w:t>
+      </w:r>
+      <w:proofErr w:type="spellEnd"/>
+      <w:r>
+        <w:rPr>
+          <w:sz w:val="24"/>
+          <w:szCs w:val="24"/>
+        </w:rPr>
+        <w:t xml:space="preserve"> app does not have a way to manage their numerous third-party APIs without a standardized implementation. </w:t>
       </w:r>
       <w:r>
         <w:rPr>
@@ -3435,7 +3471,23 @@
           <w:sz w:val="24"/>
           <w:szCs w:val="24"/>
         </w:rPr>
-        <w:t xml:space="preserve">seeks to implement a new component within the QaaS app, with functionalities </w:t>
+        <w:t xml:space="preserve">seeks to implement a new component within the </w:t>
+      </w:r>
+      <w:proofErr w:type="spellStart"/>
+      <w:r>
+        <w:rPr>
+          <w:sz w:val="24"/>
+          <w:szCs w:val="24"/>
+        </w:rPr>
+        <w:t>QaaS</w:t>
+      </w:r>
+      <w:proofErr w:type="spellEnd"/>
+      <w:r>
+        <w:rPr>
+          <w:sz w:val="24"/>
+          <w:szCs w:val="24"/>
+        </w:rPr>
+        <w:t xml:space="preserve"> app, with functionalities </w:t>
       </w:r>
       <w:r>
         <w:rPr>
@@ -3470,7 +3522,23 @@
           <w:sz w:val="24"/>
           <w:szCs w:val="24"/>
         </w:rPr>
-        <w:t>the industry-standard best practices for developing and implementing this new component to the QaaS app</w:t>
+        <w:t xml:space="preserve">the industry-standard best practices for developing and implementing this new component to the </w:t>
+      </w:r>
+      <w:proofErr w:type="spellStart"/>
+      <w:r>
+        <w:rPr>
+          <w:sz w:val="24"/>
+          <w:szCs w:val="24"/>
+        </w:rPr>
+        <w:t>QaaS</w:t>
+      </w:r>
+      <w:proofErr w:type="spellEnd"/>
+      <w:r>
+        <w:rPr>
+          <w:sz w:val="24"/>
+          <w:szCs w:val="24"/>
+        </w:rPr>
+        <w:t xml:space="preserve"> app</w:t>
       </w:r>
       <w:r>
         <w:rPr>
@@ -3486,19 +3554,44 @@
         </w:rPr>
         <w:t xml:space="preserve">functionalities in the </w:t>
       </w:r>
-      <w:r>
-        <w:rPr>
-          <w:sz w:val="24"/>
-          <w:szCs w:val="24"/>
-        </w:rPr>
-        <w:t>QaaS app.</w:t>
-      </w:r>
-      <w:r>
-        <w:rPr>
-          <w:sz w:val="24"/>
-          <w:szCs w:val="24"/>
-        </w:rPr>
-        <w:t xml:space="preserve"> Furthermore, Q-ICT also seeks to implement SentinelOne API, a new AI powered cybersecurity platform</w:t>
+      <w:proofErr w:type="spellStart"/>
+      <w:r>
+        <w:rPr>
+          <w:sz w:val="24"/>
+          <w:szCs w:val="24"/>
+        </w:rPr>
+        <w:t>QaaS</w:t>
+      </w:r>
+      <w:proofErr w:type="spellEnd"/>
+      <w:r>
+        <w:rPr>
+          <w:sz w:val="24"/>
+          <w:szCs w:val="24"/>
+        </w:rPr>
+        <w:t xml:space="preserve"> app.</w:t>
+      </w:r>
+      <w:r>
+        <w:rPr>
+          <w:sz w:val="24"/>
+          <w:szCs w:val="24"/>
+        </w:rPr>
+        <w:t xml:space="preserve"> Furthermore, Q-ICT also seeks to implement </w:t>
+      </w:r>
+      <w:proofErr w:type="spellStart"/>
+      <w:r>
+        <w:rPr>
+          <w:sz w:val="24"/>
+          <w:szCs w:val="24"/>
+        </w:rPr>
+        <w:t>SentinelOne</w:t>
+      </w:r>
+      <w:proofErr w:type="spellEnd"/>
+      <w:r>
+        <w:rPr>
+          <w:sz w:val="24"/>
+          <w:szCs w:val="24"/>
+        </w:rPr>
+        <w:t xml:space="preserve"> API, a new AI powered cybersecurity platform</w:t>
       </w:r>
       <w:r>
         <w:rPr>
@@ -3519,14 +3612,46 @@
           <w:sz w:val="24"/>
           <w:szCs w:val="24"/>
         </w:rPr>
-        <w:t xml:space="preserve">yet to be explored by the company to the QaaS app. </w:t>
-      </w:r>
-      <w:r>
-        <w:rPr>
-          <w:sz w:val="24"/>
-          <w:szCs w:val="24"/>
-        </w:rPr>
-        <w:t xml:space="preserve">The author is also therefore asked to make a way for the QaaS to be able to necessitate interpreting the all the APIs’ response in the form of XML and JSON files. </w:t>
+        <w:t xml:space="preserve">yet to be explored by the company to the </w:t>
+      </w:r>
+      <w:proofErr w:type="spellStart"/>
+      <w:r>
+        <w:rPr>
+          <w:sz w:val="24"/>
+          <w:szCs w:val="24"/>
+        </w:rPr>
+        <w:t>QaaS</w:t>
+      </w:r>
+      <w:proofErr w:type="spellEnd"/>
+      <w:r>
+        <w:rPr>
+          <w:sz w:val="24"/>
+          <w:szCs w:val="24"/>
+        </w:rPr>
+        <w:t xml:space="preserve"> app. </w:t>
+      </w:r>
+      <w:r>
+        <w:rPr>
+          <w:sz w:val="24"/>
+          <w:szCs w:val="24"/>
+        </w:rPr>
+        <w:t xml:space="preserve">The author is also therefore asked to make a way for the </w:t>
+      </w:r>
+      <w:proofErr w:type="spellStart"/>
+      <w:r>
+        <w:rPr>
+          <w:sz w:val="24"/>
+          <w:szCs w:val="24"/>
+        </w:rPr>
+        <w:t>QaaS</w:t>
+      </w:r>
+      <w:proofErr w:type="spellEnd"/>
+      <w:r>
+        <w:rPr>
+          <w:sz w:val="24"/>
+          <w:szCs w:val="24"/>
+        </w:rPr>
+        <w:t xml:space="preserve"> to be able to necessitate interpreting the all the APIs’ response in the form of XML and JSON files. </w:t>
       </w:r>
     </w:p>
     <w:p>
@@ -3538,7 +3663,7 @@
           <w:szCs w:val="24"/>
         </w:rPr>
       </w:pPr>
-      <w:bookmarkStart w:id="4" w:name="_Toc158118989"/>
+      <w:bookmarkStart w:id="4" w:name="_Toc158708106"/>
       <w:r>
         <w:rPr>
           <w:sz w:val="24"/>
@@ -3693,14 +3818,57 @@
           <w:sz w:val="24"/>
           <w:szCs w:val="24"/>
         </w:rPr>
-        <w:t xml:space="preserve"> with SentinelOne</w:t>
-      </w:r>
-      <w:r>
-        <w:rPr>
-          <w:sz w:val="24"/>
-          <w:szCs w:val="24"/>
-        </w:rPr>
-        <w:t xml:space="preserve">: this research will also explore how SentinelOne can be integrated into the QaaS app to align with API monitoring functionality while </w:t>
+        <w:t xml:space="preserve"> with </w:t>
+      </w:r>
+      <w:proofErr w:type="spellStart"/>
+      <w:r>
+        <w:rPr>
+          <w:b/>
+          <w:bCs/>
+          <w:sz w:val="24"/>
+          <w:szCs w:val="24"/>
+        </w:rPr>
+        <w:t>SentinelOne</w:t>
+      </w:r>
+      <w:proofErr w:type="spellEnd"/>
+      <w:r>
+        <w:rPr>
+          <w:sz w:val="24"/>
+          <w:szCs w:val="24"/>
+        </w:rPr>
+        <w:t xml:space="preserve">: this research will also explore how </w:t>
+      </w:r>
+      <w:proofErr w:type="spellStart"/>
+      <w:r>
+        <w:rPr>
+          <w:sz w:val="24"/>
+          <w:szCs w:val="24"/>
+        </w:rPr>
+        <w:t>SentinelOne</w:t>
+      </w:r>
+      <w:proofErr w:type="spellEnd"/>
+      <w:r>
+        <w:rPr>
+          <w:sz w:val="24"/>
+          <w:szCs w:val="24"/>
+        </w:rPr>
+        <w:t xml:space="preserve"> can be integrated into the </w:t>
+      </w:r>
+      <w:proofErr w:type="spellStart"/>
+      <w:r>
+        <w:rPr>
+          <w:sz w:val="24"/>
+          <w:szCs w:val="24"/>
+        </w:rPr>
+        <w:t>QaaS</w:t>
+      </w:r>
+      <w:proofErr w:type="spellEnd"/>
+      <w:r>
+        <w:rPr>
+          <w:sz w:val="24"/>
+          <w:szCs w:val="24"/>
+        </w:rPr>
+        <w:t xml:space="preserve"> app to align with API monitoring functionality while </w:t>
       </w:r>
       <w:r>
         <w:rPr>
@@ -3739,7 +3907,23 @@
           <w:sz w:val="24"/>
           <w:szCs w:val="24"/>
         </w:rPr>
-        <w:t>: this research will also propose suitable visualization techniques for displaying data processed and received by the internal application in XML and JSON formats, focusing on clear and insightful representation of threats detected by all the APIs listed above and SentinelOne.</w:t>
+        <w:t xml:space="preserve">: this research will also propose suitable visualization techniques for displaying data processed and received by the internal application in XML and JSON formats, focusing on clear and insightful representation of threats detected by all the APIs listed above and </w:t>
+      </w:r>
+      <w:proofErr w:type="spellStart"/>
+      <w:r>
+        <w:rPr>
+          <w:sz w:val="24"/>
+          <w:szCs w:val="24"/>
+        </w:rPr>
+        <w:t>SentinelOne</w:t>
+      </w:r>
+      <w:proofErr w:type="spellEnd"/>
+      <w:r>
+        <w:rPr>
+          <w:sz w:val="24"/>
+          <w:szCs w:val="24"/>
+        </w:rPr>
+        <w:t>.</w:t>
       </w:r>
     </w:p>
     <w:p>
@@ -3770,7 +3954,23 @@
           <w:sz w:val="24"/>
           <w:szCs w:val="24"/>
         </w:rPr>
-        <w:t xml:space="preserve">: furthermore, this research will deal into potential impact assessment in implementing SentinelOne to already existing APIs like N-Central. This involves assessing how the implementation of the proposed solution can </w:t>
+        <w:t xml:space="preserve">: furthermore, this research will deal into potential impact assessment in implementing </w:t>
+      </w:r>
+      <w:proofErr w:type="spellStart"/>
+      <w:r>
+        <w:rPr>
+          <w:sz w:val="24"/>
+          <w:szCs w:val="24"/>
+        </w:rPr>
+        <w:t>SentinelOne</w:t>
+      </w:r>
+      <w:proofErr w:type="spellEnd"/>
+      <w:r>
+        <w:rPr>
+          <w:sz w:val="24"/>
+          <w:szCs w:val="24"/>
+        </w:rPr>
+        <w:t xml:space="preserve"> to already existing APIs like N-Central. This involves assessing how the implementation of the proposed solution can </w:t>
       </w:r>
       <w:r>
         <w:rPr>
@@ -3789,7 +3989,7 @@
           <w:szCs w:val="24"/>
         </w:rPr>
       </w:pPr>
-      <w:bookmarkStart w:id="5" w:name="_Toc158118990"/>
+      <w:bookmarkStart w:id="5" w:name="_Toc158708107"/>
       <w:r>
         <w:rPr>
           <w:sz w:val="24"/>
@@ -3841,7 +4041,27 @@
           <w:sz w:val="24"/>
           <w:szCs w:val="24"/>
         </w:rPr>
-        <w:t>“How can Q-ICT effectively enhance API monitoring within its internal application while integrating and leveraging SentinelOne security threat platform for continuous cybersecurity monitoring while still ensuring adherence to the highest security standards?”</w:t>
+        <w:t xml:space="preserve">“How can Q-ICT effectively enhance API monitoring within its internal application while integrating and leveraging </w:t>
+      </w:r>
+      <w:proofErr w:type="spellStart"/>
+      <w:r>
+        <w:rPr>
+          <w:i/>
+          <w:iCs/>
+          <w:sz w:val="24"/>
+          <w:szCs w:val="24"/>
+        </w:rPr>
+        <w:t>SentinelOne</w:t>
+      </w:r>
+      <w:proofErr w:type="spellEnd"/>
+      <w:r>
+        <w:rPr>
+          <w:i/>
+          <w:iCs/>
+          <w:sz w:val="24"/>
+          <w:szCs w:val="24"/>
+        </w:rPr>
+        <w:t xml:space="preserve"> security threat platform for continuous cybersecurity monitoring while still ensuring adherence to the highest security standards?”</w:t>
       </w:r>
     </w:p>
     <w:p>
@@ -3880,7 +4100,23 @@
           <w:sz w:val="24"/>
           <w:szCs w:val="24"/>
         </w:rPr>
-        <w:t>What is the current situation of the QaaS app, the internal application used within Q-ICT to monitor its third-party API calls?</w:t>
+        <w:t xml:space="preserve">What is the current situation of the </w:t>
+      </w:r>
+      <w:proofErr w:type="spellStart"/>
+      <w:r>
+        <w:rPr>
+          <w:sz w:val="24"/>
+          <w:szCs w:val="24"/>
+        </w:rPr>
+        <w:t>QaaS</w:t>
+      </w:r>
+      <w:proofErr w:type="spellEnd"/>
+      <w:r>
+        <w:rPr>
+          <w:sz w:val="24"/>
+          <w:szCs w:val="24"/>
+        </w:rPr>
+        <w:t xml:space="preserve"> app, the internal application used within Q-ICT to monitor its third-party API calls?</w:t>
       </w:r>
     </w:p>
     <w:p>
@@ -3931,7 +4167,23 @@
           <w:sz w:val="24"/>
           <w:szCs w:val="24"/>
         </w:rPr>
-        <w:t>How can SentinelOne be integrated into the environment, specifically aligning with the API monitoring functionality, while still utilizing key features and capabilities in the context of cyber threat detection and remote IT infrastructure management?</w:t>
+        <w:t xml:space="preserve">How can </w:t>
+      </w:r>
+      <w:proofErr w:type="spellStart"/>
+      <w:r>
+        <w:rPr>
+          <w:sz w:val="24"/>
+          <w:szCs w:val="24"/>
+        </w:rPr>
+        <w:t>SentinelOne</w:t>
+      </w:r>
+      <w:proofErr w:type="spellEnd"/>
+      <w:r>
+        <w:rPr>
+          <w:sz w:val="24"/>
+          <w:szCs w:val="24"/>
+        </w:rPr>
+        <w:t xml:space="preserve"> be integrated into the environment, specifically aligning with the API monitoring functionality, while still utilizing key features and capabilities in the context of cyber threat detection and remote IT infrastructure management?</w:t>
       </w:r>
     </w:p>
     <w:p>
@@ -3954,7 +4206,23 @@
           <w:szCs w:val="24"/>
         </w:rPr>
         <w:lastRenderedPageBreak/>
-        <w:t>What are suitable visualization techniques for displaying data processed and received by the internal threats detected by SentinelOne and other Q-ICT relevant API connections?</w:t>
+        <w:t xml:space="preserve">What are suitable visualization techniques for displaying data processed and received by the internal threats detected by </w:t>
+      </w:r>
+      <w:proofErr w:type="spellStart"/>
+      <w:r>
+        <w:rPr>
+          <w:sz w:val="24"/>
+          <w:szCs w:val="24"/>
+        </w:rPr>
+        <w:t>SentinelOne</w:t>
+      </w:r>
+      <w:proofErr w:type="spellEnd"/>
+      <w:r>
+        <w:rPr>
+          <w:sz w:val="24"/>
+          <w:szCs w:val="24"/>
+        </w:rPr>
+        <w:t xml:space="preserve"> and other Q-ICT relevant API connections?</w:t>
       </w:r>
     </w:p>
     <w:p>
@@ -3983,7 +4251,7 @@
           <w:szCs w:val="24"/>
         </w:rPr>
       </w:pPr>
-      <w:bookmarkStart w:id="6" w:name="_Toc158118991"/>
+      <w:bookmarkStart w:id="6" w:name="_Toc158708108"/>
       <w:r>
         <w:rPr>
           <w:sz w:val="24"/>
@@ -4100,7 +4368,7 @@
           <w:szCs w:val="24"/>
         </w:rPr>
       </w:pPr>
-      <w:bookmarkStart w:id="7" w:name="_Toc158118992"/>
+      <w:bookmarkStart w:id="7" w:name="_Toc158708109"/>
       <w:r>
         <w:rPr>
           <w:sz w:val="24"/>
@@ -4120,7 +4388,7 @@
           <w:szCs w:val="24"/>
         </w:rPr>
       </w:pPr>
-      <w:bookmarkStart w:id="8" w:name="_Toc158118993"/>
+      <w:bookmarkStart w:id="8" w:name="_Toc158708110"/>
       <w:r>
         <w:rPr>
           <w:sz w:val="24"/>
@@ -4210,7 +4478,23 @@
           <w:sz w:val="24"/>
           <w:szCs w:val="24"/>
         </w:rPr>
-        <w:t xml:space="preserve"> method of ICT Research Methodology) and Interview (from the Field method of ICT Research Methodology) with the creator of the QaaS app will be conducted, with the goal of understanding the infrastructure beneath along with understanding </w:t>
+        <w:t xml:space="preserve"> method of ICT Research Methodology) and Interview (from the Field method of ICT Research Methodology) with the creator of the </w:t>
+      </w:r>
+      <w:proofErr w:type="spellStart"/>
+      <w:r>
+        <w:rPr>
+          <w:sz w:val="24"/>
+          <w:szCs w:val="24"/>
+        </w:rPr>
+        <w:t>QaaS</w:t>
+      </w:r>
+      <w:proofErr w:type="spellEnd"/>
+      <w:r>
+        <w:rPr>
+          <w:sz w:val="24"/>
+          <w:szCs w:val="24"/>
+        </w:rPr>
+        <w:t xml:space="preserve"> app will be conducted, with the goal of understanding the infrastructure beneath along with understanding </w:t>
       </w:r>
       <w:r>
         <w:rPr>
@@ -4287,14 +4571,46 @@
           <w:sz w:val="24"/>
           <w:szCs w:val="24"/>
         </w:rPr>
-        <w:t xml:space="preserve">functionalities being used within the QaaS app such as </w:t>
-      </w:r>
-      <w:r>
-        <w:rPr>
-          <w:sz w:val="24"/>
-          <w:szCs w:val="24"/>
-        </w:rPr>
-        <w:t>Google Secret Manager, Firebase, Cloud Functions, Firestore, Google</w:t>
+        <w:t xml:space="preserve">functionalities being used within the </w:t>
+      </w:r>
+      <w:proofErr w:type="spellStart"/>
+      <w:r>
+        <w:rPr>
+          <w:sz w:val="24"/>
+          <w:szCs w:val="24"/>
+        </w:rPr>
+        <w:t>QaaS</w:t>
+      </w:r>
+      <w:proofErr w:type="spellEnd"/>
+      <w:r>
+        <w:rPr>
+          <w:sz w:val="24"/>
+          <w:szCs w:val="24"/>
+        </w:rPr>
+        <w:t xml:space="preserve"> app such as </w:t>
+      </w:r>
+      <w:r>
+        <w:rPr>
+          <w:sz w:val="24"/>
+          <w:szCs w:val="24"/>
+        </w:rPr>
+        <w:t xml:space="preserve">Google Secret Manager, Firebase, Cloud Functions, </w:t>
+      </w:r>
+      <w:proofErr w:type="spellStart"/>
+      <w:r>
+        <w:rPr>
+          <w:sz w:val="24"/>
+          <w:szCs w:val="24"/>
+        </w:rPr>
+        <w:t>Firestore</w:t>
+      </w:r>
+      <w:proofErr w:type="spellEnd"/>
+      <w:r>
+        <w:rPr>
+          <w:sz w:val="24"/>
+          <w:szCs w:val="24"/>
+        </w:rPr>
+        <w:t>, Google</w:t>
       </w:r>
       <w:r>
         <w:rPr>
@@ -4330,6 +4646,13 @@
           <w:szCs w:val="24"/>
         </w:rPr>
         <w:t>etc,</w:t>
+      </w:r>
+      <w:r>
+        <w:rPr>
+          <w:sz w:val="24"/>
+          <w:szCs w:val="24"/>
+        </w:rPr>
+        <w:t>.</w:t>
       </w:r>
     </w:p>
     <w:p>
@@ -4414,7 +4737,23 @@
           <w:sz w:val="24"/>
           <w:szCs w:val="24"/>
         </w:rPr>
-        <w:t>The SentinelOne Internal API documentation will be used as selected measuring instruments</w:t>
+        <w:t xml:space="preserve">The </w:t>
+      </w:r>
+      <w:proofErr w:type="spellStart"/>
+      <w:r>
+        <w:rPr>
+          <w:sz w:val="24"/>
+          <w:szCs w:val="24"/>
+        </w:rPr>
+        <w:t>SentinelOne</w:t>
+      </w:r>
+      <w:proofErr w:type="spellEnd"/>
+      <w:r>
+        <w:rPr>
+          <w:sz w:val="24"/>
+          <w:szCs w:val="24"/>
+        </w:rPr>
+        <w:t xml:space="preserve"> Internal API documentation will be used as selected measuring instruments</w:t>
       </w:r>
       <w:r>
         <w:rPr>
@@ -4472,7 +4811,7 @@
           <w:szCs w:val="24"/>
         </w:rPr>
       </w:pPr>
-      <w:bookmarkStart w:id="9" w:name="_Toc158118994"/>
+      <w:bookmarkStart w:id="9" w:name="_Toc158708111"/>
       <w:r>
         <w:rPr>
           <w:sz w:val="24"/>
@@ -4556,7 +4895,23 @@
           <w:szCs w:val="24"/>
         </w:rPr>
         <w:lastRenderedPageBreak/>
-        <w:t>teachers and supervisors of NHL Stenden Hogeschool of the ICT &amp; IC Information Technology department in Emmen where the author</w:t>
+        <w:t xml:space="preserve">teachers and supervisors of NHL Stenden </w:t>
+      </w:r>
+      <w:proofErr w:type="spellStart"/>
+      <w:r>
+        <w:rPr>
+          <w:sz w:val="24"/>
+          <w:szCs w:val="24"/>
+        </w:rPr>
+        <w:t>Hogeschool</w:t>
+      </w:r>
+      <w:proofErr w:type="spellEnd"/>
+      <w:r>
+        <w:rPr>
+          <w:sz w:val="24"/>
+          <w:szCs w:val="24"/>
+        </w:rPr>
+        <w:t xml:space="preserve"> of the ICT &amp; IC Information Technology department in Emmen where the author</w:t>
       </w:r>
       <w:r>
         <w:rPr>
@@ -4575,7 +4930,7 @@
           <w:szCs w:val="24"/>
         </w:rPr>
       </w:pPr>
-      <w:bookmarkStart w:id="10" w:name="_Toc158118995"/>
+      <w:bookmarkStart w:id="10" w:name="_Toc158708112"/>
       <w:r>
         <w:rPr>
           <w:sz w:val="24"/>
@@ -4588,21 +4943,53 @@
     <w:p>
       <w:pPr>
         <w:spacing w:line="360" w:lineRule="auto"/>
-        <w:rPr>
-          <w:sz w:val="24"/>
-          <w:szCs w:val="24"/>
-        </w:rPr>
-      </w:pPr>
-      <w:r>
-        <w:rPr>
-          <w:sz w:val="24"/>
-          <w:szCs w:val="24"/>
-        </w:rPr>
-        <w:t>s</w:t>
+        <w:jc w:val="both"/>
+        <w:rPr>
+          <w:sz w:val="24"/>
+          <w:szCs w:val="24"/>
+        </w:rPr>
+      </w:pPr>
+      <w:r>
+        <w:rPr>
+          <w:sz w:val="24"/>
+          <w:szCs w:val="24"/>
+        </w:rPr>
+        <w:t xml:space="preserve">Within this graduation process, the author aims to study and assess the existing internal application code and features crafted using Flutter for the front-end and Node.js for the server back-end. It seeks to meticulously analyse these components to identify any undisclosed bugs, assess their weaknesses and strengths, and evaluate any potential security vulnerabilities. Additionally, the author intends to explore opportunities for enhancements, identify areas for refinement, and pinpoint potential spaces for development of the </w:t>
+      </w:r>
+      <w:r>
+        <w:rPr>
+          <w:sz w:val="24"/>
+          <w:szCs w:val="24"/>
+        </w:rPr>
+        <w:t>proposed</w:t>
+      </w:r>
+      <w:r>
+        <w:rPr>
+          <w:sz w:val="24"/>
+          <w:szCs w:val="24"/>
+        </w:rPr>
+        <w:t xml:space="preserve"> features stated in the Graduation Description.</w:t>
       </w:r>
     </w:p>
     <w:p>
       <w:pPr>
+        <w:spacing w:line="360" w:lineRule="auto"/>
+        <w:jc w:val="both"/>
+        <w:rPr>
+          <w:sz w:val="24"/>
+          <w:szCs w:val="24"/>
+        </w:rPr>
+      </w:pPr>
+      <w:r>
+        <w:rPr>
+          <w:sz w:val="24"/>
+          <w:szCs w:val="24"/>
+        </w:rPr>
+        <w:t xml:space="preserve">Furthermore, the author endeavours to conduct a comprehensive analysis of Firebase as a cloud solution, examining its full suite of services offered, in order to ascertain the most suitable offerings to integrate for the proposed new features within the framework of the existing internal application for the graduation assignment.  </w:t>
+      </w:r>
+    </w:p>
+    <w:p>
+      <w:pPr>
         <w:pStyle w:val="Heading2"/>
         <w:spacing w:line="360" w:lineRule="auto"/>
         <w:rPr>
@@ -4610,7 +4997,7 @@
           <w:szCs w:val="24"/>
         </w:rPr>
       </w:pPr>
-      <w:bookmarkStart w:id="11" w:name="_Toc158118996"/>
+      <w:bookmarkStart w:id="11" w:name="_Toc158708113"/>
       <w:r>
         <w:rPr>
           <w:sz w:val="24"/>
@@ -4655,7 +5042,23 @@
           <w:sz w:val="24"/>
           <w:szCs w:val="24"/>
         </w:rPr>
-        <w:t>The reliability is validated by interviewing the developers behind the QaaS app</w:t>
+        <w:t xml:space="preserve">The reliability is validated by interviewing the developers behind the </w:t>
+      </w:r>
+      <w:proofErr w:type="spellStart"/>
+      <w:r>
+        <w:rPr>
+          <w:sz w:val="24"/>
+          <w:szCs w:val="24"/>
+        </w:rPr>
+        <w:t>QaaS</w:t>
+      </w:r>
+      <w:proofErr w:type="spellEnd"/>
+      <w:r>
+        <w:rPr>
+          <w:sz w:val="24"/>
+          <w:szCs w:val="24"/>
+        </w:rPr>
+        <w:t xml:space="preserve"> app</w:t>
       </w:r>
       <w:r>
         <w:rPr>
@@ -4716,7 +5119,7 @@
           <w:szCs w:val="24"/>
         </w:rPr>
       </w:pPr>
-      <w:bookmarkStart w:id="12" w:name="_Toc158118997"/>
+      <w:bookmarkStart w:id="12" w:name="_Toc158708114"/>
       <w:r>
         <w:rPr>
           <w:sz w:val="24"/>
@@ -4843,6 +5246,7 @@
           <w:sz w:val="24"/>
           <w:szCs w:val="24"/>
         </w:rPr>
+        <w:lastRenderedPageBreak/>
         <w:t xml:space="preserve">This consideration enhances the practical applicability and usability of the research in the broader context of industry norms. </w:t>
       </w:r>
     </w:p>
@@ -4895,7 +5299,23 @@
           <w:sz w:val="24"/>
           <w:szCs w:val="24"/>
         </w:rPr>
-        <w:t xml:space="preserve"> about the potential impact on integrating this new component on the operational level of the QaaS app product, indicating</w:t>
+        <w:t xml:space="preserve"> about the potential impact on integrating this new component on the operational level of the </w:t>
+      </w:r>
+      <w:proofErr w:type="spellStart"/>
+      <w:r>
+        <w:rPr>
+          <w:sz w:val="24"/>
+          <w:szCs w:val="24"/>
+        </w:rPr>
+        <w:t>QaaS</w:t>
+      </w:r>
+      <w:proofErr w:type="spellEnd"/>
+      <w:r>
+        <w:rPr>
+          <w:sz w:val="24"/>
+          <w:szCs w:val="24"/>
+        </w:rPr>
+        <w:t xml:space="preserve"> app product, indicating</w:t>
       </w:r>
       <w:r>
         <w:rPr>
@@ -4948,13 +5368,12 @@
           <w:szCs w:val="24"/>
         </w:rPr>
       </w:pPr>
-      <w:bookmarkStart w:id="13" w:name="_Toc158118998"/>
-      <w:r>
-        <w:rPr>
-          <w:sz w:val="24"/>
-          <w:szCs w:val="24"/>
-        </w:rPr>
-        <w:lastRenderedPageBreak/>
+      <w:bookmarkStart w:id="13" w:name="_Toc158708115"/>
+      <w:r>
+        <w:rPr>
+          <w:sz w:val="24"/>
+          <w:szCs w:val="24"/>
+        </w:rPr>
         <w:t>Research Task</w:t>
       </w:r>
       <w:r>
@@ -5004,17 +5423,34 @@
           <w:numId w:val="8"/>
         </w:numPr>
         <w:spacing w:line="360" w:lineRule="auto"/>
-        <w:rPr>
-          <w:sz w:val="24"/>
-          <w:szCs w:val="24"/>
-        </w:rPr>
-      </w:pPr>
-      <w:r>
-        <w:rPr>
-          <w:sz w:val="24"/>
-          <w:szCs w:val="24"/>
-        </w:rPr>
-        <w:t>Interview with the developers behind the QaaS app</w:t>
+        <w:jc w:val="both"/>
+        <w:rPr>
+          <w:sz w:val="24"/>
+          <w:szCs w:val="24"/>
+        </w:rPr>
+      </w:pPr>
+      <w:r>
+        <w:rPr>
+          <w:sz w:val="24"/>
+          <w:szCs w:val="24"/>
+        </w:rPr>
+        <w:t xml:space="preserve">Interview with the developers behind the </w:t>
+      </w:r>
+      <w:proofErr w:type="spellStart"/>
+      <w:r>
+        <w:rPr>
+          <w:sz w:val="24"/>
+          <w:szCs w:val="24"/>
+        </w:rPr>
+        <w:t>QaaS</w:t>
+      </w:r>
+      <w:proofErr w:type="spellEnd"/>
+      <w:r>
+        <w:rPr>
+          <w:sz w:val="24"/>
+          <w:szCs w:val="24"/>
+        </w:rPr>
+        <w:t xml:space="preserve"> app</w:t>
       </w:r>
       <w:r>
         <w:rPr>
@@ -5032,6 +5468,7 @@
           <w:numId w:val="8"/>
         </w:numPr>
         <w:spacing w:line="360" w:lineRule="auto"/>
+        <w:jc w:val="both"/>
         <w:rPr>
           <w:sz w:val="24"/>
           <w:szCs w:val="24"/>
@@ -5060,6 +5497,7 @@
           <w:numId w:val="8"/>
         </w:numPr>
         <w:spacing w:line="360" w:lineRule="auto"/>
+        <w:jc w:val="both"/>
         <w:rPr>
           <w:sz w:val="24"/>
           <w:szCs w:val="24"/>
@@ -5088,17 +5526,74 @@
           <w:numId w:val="8"/>
         </w:numPr>
         <w:spacing w:line="360" w:lineRule="auto"/>
-        <w:rPr>
-          <w:sz w:val="24"/>
-          <w:szCs w:val="24"/>
-        </w:rPr>
-      </w:pPr>
-      <w:r>
-        <w:rPr>
-          <w:sz w:val="24"/>
-          <w:szCs w:val="24"/>
-        </w:rPr>
-        <w:t>Review the client-side and server-side code, as well as understanding all the Firebase functionalities used within the internal application.</w:t>
+        <w:jc w:val="both"/>
+        <w:rPr>
+          <w:sz w:val="24"/>
+          <w:szCs w:val="24"/>
+        </w:rPr>
+      </w:pPr>
+      <w:r>
+        <w:rPr>
+          <w:sz w:val="24"/>
+          <w:szCs w:val="24"/>
+        </w:rPr>
+        <w:t>Review the</w:t>
+      </w:r>
+      <w:r>
+        <w:rPr>
+          <w:sz w:val="24"/>
+          <w:szCs w:val="24"/>
+        </w:rPr>
+        <w:t xml:space="preserve"> Flutter </w:t>
+      </w:r>
+      <w:r>
+        <w:rPr>
+          <w:sz w:val="24"/>
+          <w:szCs w:val="24"/>
+        </w:rPr>
+        <w:t>client-side</w:t>
+      </w:r>
+      <w:r>
+        <w:rPr>
+          <w:sz w:val="24"/>
+          <w:szCs w:val="24"/>
+        </w:rPr>
+        <w:t xml:space="preserve"> front-end</w:t>
+      </w:r>
+      <w:r>
+        <w:rPr>
+          <w:sz w:val="24"/>
+          <w:szCs w:val="24"/>
+        </w:rPr>
+        <w:t xml:space="preserve"> and </w:t>
+      </w:r>
+      <w:r>
+        <w:rPr>
+          <w:sz w:val="24"/>
+          <w:szCs w:val="24"/>
+        </w:rPr>
+        <w:t xml:space="preserve">Node.js </w:t>
+      </w:r>
+      <w:r>
+        <w:rPr>
+          <w:sz w:val="24"/>
+          <w:szCs w:val="24"/>
+        </w:rPr>
+        <w:t>server-side</w:t>
+      </w:r>
+      <w:r>
+        <w:rPr>
+          <w:sz w:val="24"/>
+          <w:szCs w:val="24"/>
+        </w:rPr>
+        <w:t xml:space="preserve"> back-end</w:t>
+      </w:r>
+      <w:r>
+        <w:rPr>
+          <w:sz w:val="24"/>
+          <w:szCs w:val="24"/>
+        </w:rPr>
+        <w:t xml:space="preserve"> code, as well as understanding all the Firebase functionalities used within the internal application.</w:t>
       </w:r>
     </w:p>
     <w:p>
@@ -5109,6 +5604,7 @@
           <w:numId w:val="8"/>
         </w:numPr>
         <w:spacing w:line="360" w:lineRule="auto"/>
+        <w:jc w:val="both"/>
         <w:rPr>
           <w:sz w:val="24"/>
           <w:szCs w:val="24"/>
@@ -5133,7 +5629,23 @@
           <w:sz w:val="24"/>
           <w:szCs w:val="24"/>
         </w:rPr>
-        <w:t xml:space="preserve"> and SentinelOne API documentations.  </w:t>
+        <w:t xml:space="preserve"> and </w:t>
+      </w:r>
+      <w:proofErr w:type="spellStart"/>
+      <w:r>
+        <w:rPr>
+          <w:sz w:val="24"/>
+          <w:szCs w:val="24"/>
+        </w:rPr>
+        <w:t>SentinelOne</w:t>
+      </w:r>
+      <w:proofErr w:type="spellEnd"/>
+      <w:r>
+        <w:rPr>
+          <w:sz w:val="24"/>
+          <w:szCs w:val="24"/>
+        </w:rPr>
+        <w:t xml:space="preserve"> API documentations.  </w:t>
       </w:r>
     </w:p>
     <w:p>
@@ -5144,6 +5656,7 @@
           <w:numId w:val="8"/>
         </w:numPr>
         <w:spacing w:line="360" w:lineRule="auto"/>
+        <w:jc w:val="both"/>
         <w:rPr>
           <w:sz w:val="24"/>
           <w:szCs w:val="24"/>

</xml_diff>